<commit_message>
Deploying to gh-pages from @ phuse-org/E2E-OS-Guidance@05205350ecb6297e60b1fbda0e65cd714035c1e7 🚀
</commit_message>
<xml_diff>
--- a/End-to-End-Open-source-Collaboration-Guidance.docx
+++ b/End-to-End-Open-source-Collaboration-Guidance.docx
@@ -5810,6 +5810,45 @@
     <w:bookmarkEnd w:id="125"/>
     <w:bookmarkEnd w:id="126"/>
     <w:bookmarkEnd w:id="127"/>
+    <w:bookmarkStart w:id="130" w:name="slides"/>
+    <w:p>
+      <w:pPr>
+        <w:pStyle w:val="Heading1"/>
+      </w:pPr>
+      <w:r>
+        <w:t xml:space="preserve">Slides</w:t>
+      </w:r>
+    </w:p>
+    <w:bookmarkStart w:id="129" w:name="phuse-eu-2023"/>
+    <w:p>
+      <w:pPr>
+        <w:pStyle w:val="Heading2"/>
+      </w:pPr>
+      <w:r>
+        <w:t xml:space="preserve">PHUSE EU 2023</w:t>
+      </w:r>
+    </w:p>
+    <w:p>
+      <w:pPr>
+        <w:pStyle w:val="FirstParagraph"/>
+      </w:pPr>
+      <w:hyperlink r:id="rId128">
+        <w:r>
+          <w:rPr>
+            <w:rStyle w:val="Hyperlink"/>
+          </w:rPr>
+          <w:t xml:space="preserve">The following slides were shared</w:t>
+        </w:r>
+      </w:hyperlink>
+      <w:r>
+        <w:t xml:space="preserve"> </w:t>
+      </w:r>
+      <w:r>
+        <w:t xml:space="preserve">at PHUSE EU 2023, as the official launch of this guidance document.</w:t>
+      </w:r>
+    </w:p>
+    <w:bookmarkEnd w:id="129"/>
+    <w:bookmarkEnd w:id="130"/>
     <w:sectPr/>
   </w:body>
 </w:document>

</xml_diff>